<commit_message>
Add GridSearchCV for some models
</commit_message>
<xml_diff>
--- a/Assignment1/CS7641_Assignment_1.docx
+++ b/Assignment1/CS7641_Assignment_1.docx
@@ -1,6 +1,6 @@
 
 <file path=word/document.xml><?xml version="1.0" encoding="utf-8"?>
-<w:document xmlns:wpc="http://schemas.microsoft.com/office/word/2010/wordprocessingCanvas" xmlns:cx="http://schemas.microsoft.com/office/drawing/2014/chartex" xmlns:cx1="http://schemas.microsoft.com/office/drawing/2015/9/8/chartex" xmlns:cx2="http://schemas.microsoft.com/office/drawing/2015/10/21/chartex" xmlns:cx3="http://schemas.microsoft.com/office/drawing/2016/5/9/chartex" xmlns:cx4="http://schemas.microsoft.com/office/drawing/2016/5/10/chartex" xmlns:cx5="http://schemas.microsoft.com/office/drawing/2016/5/11/chartex" xmlns:cx6="http://schemas.microsoft.com/office/drawing/2016/5/12/chartex" xmlns:cx7="http://schemas.microsoft.com/office/drawing/2016/5/13/chartex" xmlns:cx8="http://schemas.microsoft.com/office/drawing/2016/5/14/chartex" xmlns:mc="http://schemas.openxmlformats.org/markup-compatibility/2006" xmlns:aink="http://schemas.microsoft.com/office/drawing/2016/ink" xmlns:am3d="http://schemas.microsoft.com/office/drawing/2017/model3d" xmlns:o="urn:schemas-microsoft-com:office:office" xmlns:oel="http://schemas.microsoft.com/office/2019/extlst" xmlns:r="http://schemas.openxmlformats.org/officeDocument/2006/relationships" xmlns:m="http://schemas.openxmlformats.org/officeDocument/2006/math" xmlns:v="urn:schemas-microsoft-com:vml" xmlns:wp14="http://schemas.microsoft.com/office/word/2010/wordprocessingDrawing" xmlns:wp="http://schemas.openxmlformats.org/drawingml/2006/wordprocessingDrawing" xmlns:w10="urn:schemas-microsoft-com:office:word" xmlns:w="http://schemas.openxmlformats.org/wordprocessingml/2006/main" xmlns:w14="http://schemas.microsoft.com/office/word/2010/wordml" xmlns:w15="http://schemas.microsoft.com/office/word/2012/wordml" xmlns:w16cex="http://schemas.microsoft.com/office/word/2018/wordml/cex" xmlns:w16cid="http://schemas.microsoft.com/office/word/2016/wordml/cid" xmlns:w16="http://schemas.microsoft.com/office/word/2018/wordml" xmlns:w16sdtdh="http://schemas.microsoft.com/office/word/2020/wordml/sdtdatahash" xmlns:w16se="http://schemas.microsoft.com/office/word/2015/wordml/symex" xmlns:wpg="http://schemas.microsoft.com/office/word/2010/wordprocessingGroup" xmlns:wpi="http://schemas.microsoft.com/office/word/2010/wordprocessingInk" xmlns:wne="http://schemas.microsoft.com/office/word/2006/wordml" xmlns:wps="http://schemas.microsoft.com/office/word/2010/wordprocessingShape" mc:Ignorable="w14 w15 w16se w16cid w16 w16cex w16sdtdh wp14">
+<w:document xmlns:wpc="http://schemas.microsoft.com/office/word/2010/wordprocessingCanvas" xmlns:mc="http://schemas.openxmlformats.org/markup-compatibility/2006" xmlns:o="urn:schemas-microsoft-com:office:office" xmlns:r="http://schemas.openxmlformats.org/officeDocument/2006/relationships" xmlns:m="http://schemas.openxmlformats.org/officeDocument/2006/math" xmlns:v="urn:schemas-microsoft-com:vml" xmlns:wp14="http://schemas.microsoft.com/office/word/2010/wordprocessingDrawing" xmlns:wp="http://schemas.openxmlformats.org/drawingml/2006/wordprocessingDrawing" xmlns:w10="urn:schemas-microsoft-com:office:word" xmlns:w="http://schemas.openxmlformats.org/wordprocessingml/2006/main" xmlns:w14="http://schemas.microsoft.com/office/word/2010/wordml" xmlns:w15="http://schemas.microsoft.com/office/word/2012/wordml" xmlns:wpg="http://schemas.microsoft.com/office/word/2010/wordprocessingGroup" xmlns:wpi="http://schemas.microsoft.com/office/word/2010/wordprocessingInk" xmlns:wne="http://schemas.microsoft.com/office/word/2006/wordml" xmlns:wps="http://schemas.microsoft.com/office/word/2010/wordprocessingShape" mc:Ignorable="w14 w15 wp14">
   <w:body>
     <w:p>
       <w:pPr>
@@ -121,46 +121,30 @@
         </w:rPr>
         <w:t xml:space="preserve">applied to two classification data set problems to investigate how they perform under various circumstances, how tuning the algorithms for training affects their performs, and benefits and drawbacks of each as they are applied to a particular dataset. The techniques investigated were Decision Trees with pruning, Boosted </w:t>
       </w:r>
+      <w:r>
+        <w:rPr>
+          <w:rFonts w:ascii="Times New Roman" w:hAnsi="Times New Roman" w:cs="Times New Roman"/>
+        </w:rPr>
+        <w:t>Decision</w:t>
+      </w:r>
+      <w:r>
+        <w:rPr>
+          <w:rFonts w:ascii="Times New Roman" w:hAnsi="Times New Roman" w:cs="Times New Roman"/>
+        </w:rPr>
+        <w:t xml:space="preserve"> Trees, Neural Networks implemented using a Multi-Layer Perceptron structure, Support Vector Machine, and K-Nearest Neighbors. All algorithms were implemented using the Python open source module </w:t>
+      </w:r>
       <w:proofErr w:type="spellStart"/>
       <w:r>
         <w:rPr>
           <w:rFonts w:ascii="Times New Roman" w:hAnsi="Times New Roman" w:cs="Times New Roman"/>
         </w:rPr>
-        <w:t>Decisition</w:t>
+        <w:t>sklearn</w:t>
       </w:r>
       <w:proofErr w:type="spellEnd"/>
       <w:r>
         <w:rPr>
           <w:rFonts w:ascii="Times New Roman" w:hAnsi="Times New Roman" w:cs="Times New Roman"/>
         </w:rPr>
-        <w:t xml:space="preserve"> Trees, Neural Networks implemented using a Multi-Layer Perceptron structure, Support Vector Machine, and K-Nearest Neighbors. All algorithms were implemented using the Python </w:t>
-      </w:r>
-      <w:proofErr w:type="gramStart"/>
-      <w:r>
-        <w:rPr>
-          <w:rFonts w:ascii="Times New Roman" w:hAnsi="Times New Roman" w:cs="Times New Roman"/>
-        </w:rPr>
-        <w:t>open source</w:t>
-      </w:r>
-      <w:proofErr w:type="gramEnd"/>
-      <w:r>
-        <w:rPr>
-          <w:rFonts w:ascii="Times New Roman" w:hAnsi="Times New Roman" w:cs="Times New Roman"/>
-        </w:rPr>
-        <w:t xml:space="preserve"> module </w:t>
-      </w:r>
-      <w:proofErr w:type="spellStart"/>
-      <w:r>
-        <w:rPr>
-          <w:rFonts w:ascii="Times New Roman" w:hAnsi="Times New Roman" w:cs="Times New Roman"/>
-        </w:rPr>
-        <w:t>sklearn</w:t>
-      </w:r>
-      <w:proofErr w:type="spellEnd"/>
-      <w:r>
-        <w:rPr>
-          <w:rFonts w:ascii="Times New Roman" w:hAnsi="Times New Roman" w:cs="Times New Roman"/>
-        </w:rPr>
         <w:t xml:space="preserve">. </w:t>
       </w:r>
     </w:p>
@@ -180,35 +164,7 @@
         <w:rPr>
           <w:rFonts w:ascii="Times New Roman" w:hAnsi="Times New Roman" w:cs="Times New Roman"/>
         </w:rPr>
-        <w:t xml:space="preserve">atasets were for a prediction of credit default and for mushroom classification. These are problems faced in industry today as credit card companies or any company that provides loans faces the risk of their </w:t>
-      </w:r>
-      <w:proofErr w:type="spellStart"/>
-      <w:r>
-        <w:rPr>
-          <w:rFonts w:ascii="Times New Roman" w:hAnsi="Times New Roman" w:cs="Times New Roman"/>
-        </w:rPr>
-        <w:t>lendees</w:t>
-      </w:r>
-      <w:proofErr w:type="spellEnd"/>
-      <w:r>
-        <w:rPr>
-          <w:rFonts w:ascii="Times New Roman" w:hAnsi="Times New Roman" w:cs="Times New Roman"/>
-        </w:rPr>
-        <w:t xml:space="preserve"> default on their credit, causing a financial loss to the lender. It would be important to implement algorithms to predict whether some parameters describing a </w:t>
-      </w:r>
-      <w:proofErr w:type="spellStart"/>
-      <w:r>
-        <w:rPr>
-          <w:rFonts w:ascii="Times New Roman" w:hAnsi="Times New Roman" w:cs="Times New Roman"/>
-        </w:rPr>
-        <w:t>lendee</w:t>
-      </w:r>
-      <w:proofErr w:type="spellEnd"/>
-      <w:r>
-        <w:rPr>
-          <w:rFonts w:ascii="Times New Roman" w:hAnsi="Times New Roman" w:cs="Times New Roman"/>
-        </w:rPr>
-        <w:t xml:space="preserve"> or credit applicant would be</w:t>
+        <w:t>atasets were for a prediction of credit default and for mushroom classification. These are problems faced in industry today as credit card companies or any company that provides loans faces the risk of their lendees default on their credit, causing a financial loss to the lender. It would be important to implement algorithms to predict whether some parameters describing a lendee or credit applicant would be</w:t>
       </w:r>
       <w:r>
         <w:rPr>
@@ -220,63 +176,15 @@
         <w:rPr>
           <w:rFonts w:ascii="Times New Roman" w:hAnsi="Times New Roman" w:cs="Times New Roman"/>
         </w:rPr>
-        <w:t xml:space="preserve">a higher risk associated with default. This would inform either approving or declining credit or applying a particular interest rate to a loan. Secondly, the mushroom classification problem is very important to foragers and suppliers of mushrooms for a variety of their purposes. </w:t>
-      </w:r>
-      <w:proofErr w:type="gramStart"/>
-      <w:r>
-        <w:rPr>
-          <w:rFonts w:ascii="Times New Roman" w:hAnsi="Times New Roman" w:cs="Times New Roman"/>
-        </w:rPr>
-        <w:t>In particular, some</w:t>
-      </w:r>
-      <w:proofErr w:type="gramEnd"/>
-      <w:r>
-        <w:rPr>
-          <w:rFonts w:ascii="Times New Roman" w:hAnsi="Times New Roman" w:cs="Times New Roman"/>
-        </w:rPr>
-        <w:t xml:space="preserve"> mushrooms are edible and can be very valuable while other mushrooms which can look very similar to their popular and edible relatives are in fact not edible and in some cases very poisonous to humans. It </w:t>
-      </w:r>
-      <w:proofErr w:type="gramStart"/>
-      <w:r>
-        <w:rPr>
-          <w:rFonts w:ascii="Times New Roman" w:hAnsi="Times New Roman" w:cs="Times New Roman"/>
-        </w:rPr>
-        <w:t>would</w:t>
-      </w:r>
-      <w:proofErr w:type="gramEnd"/>
-      <w:r>
-        <w:rPr>
-          <w:rFonts w:ascii="Times New Roman" w:hAnsi="Times New Roman" w:cs="Times New Roman"/>
-        </w:rPr>
-        <w:t xml:space="preserve"> advantageous for those interested in obtaining mushrooms to implement supervised machine learning algorithms which can identify mushroom based on various parameters associated with each. </w:t>
-      </w:r>
-      <w:proofErr w:type="gramStart"/>
-      <w:r>
-        <w:rPr>
-          <w:rFonts w:ascii="Times New Roman" w:hAnsi="Times New Roman" w:cs="Times New Roman"/>
-        </w:rPr>
-        <w:t>Both of these</w:t>
-      </w:r>
-      <w:proofErr w:type="gramEnd"/>
-      <w:r>
-        <w:rPr>
-          <w:rFonts w:ascii="Times New Roman" w:hAnsi="Times New Roman" w:cs="Times New Roman"/>
-        </w:rPr>
-        <w:t xml:space="preserve"> problems are well suited for supervised machine learning classification. The benefits and drawbacks of each algorithm from above as they are applied to both </w:t>
-      </w:r>
-      <w:proofErr w:type="gramStart"/>
-      <w:r>
-        <w:rPr>
-          <w:rFonts w:ascii="Times New Roman" w:hAnsi="Times New Roman" w:cs="Times New Roman"/>
-        </w:rPr>
-        <w:t>dataset</w:t>
-      </w:r>
-      <w:proofErr w:type="gramEnd"/>
-      <w:r>
-        <w:rPr>
-          <w:rFonts w:ascii="Times New Roman" w:hAnsi="Times New Roman" w:cs="Times New Roman"/>
-        </w:rPr>
-        <w:t xml:space="preserve"> will be discussed in this analysis. </w:t>
+        <w:t xml:space="preserve">a higher risk associated with default. This would inform either approving or declining credit or applying a particular interest rate to a loan. Secondly, the mushroom classification problem is very important to foragers and suppliers of mushrooms for a variety of their purposes. In particular, some mushrooms are edible and can be very valuable while other mushrooms which can look very similar to their popular and edible </w:t>
+      </w:r>
+      <w:bookmarkStart w:id="3" w:name="_GoBack"/>
+      <w:bookmarkEnd w:id="3"/>
+      <w:r>
+        <w:rPr>
+          <w:rFonts w:ascii="Times New Roman" w:hAnsi="Times New Roman" w:cs="Times New Roman"/>
+        </w:rPr>
+        <w:t xml:space="preserve">relatives are in fact not edible and in some cases very poisonous to humans. It would advantageous for those interested in obtaining mushrooms to implement supervised machine learning algorithms which can identify mushroom based on various parameters associated with each. Both of these problems are well suited for supervised machine learning classification. The benefits and drawbacks of each algorithm from above as they are applied to both dataset will be discussed in this analysis. </w:t>
       </w:r>
     </w:p>
     <w:p>
@@ -303,21 +211,7 @@
         <w:rPr>
           <w:rFonts w:ascii="Times New Roman" w:hAnsi="Times New Roman" w:cs="Times New Roman"/>
         </w:rPr>
-        <w:t xml:space="preserve">Each classification problem described previously for credit default prediction and mushroom identification were used for evaluating the performance of each supervised learning algorithm. Each algorithm was trained on a subset of the entire data set, the training set, and tested without learning on a test size. For all models, a test size of 20% of the data set was set aside while the models learned on 80% of the data set. Each algorithm had hyperparameters which were varied to understand their effects on the </w:t>
-      </w:r>
-      <w:proofErr w:type="gramStart"/>
-      <w:r>
-        <w:rPr>
-          <w:rFonts w:ascii="Times New Roman" w:hAnsi="Times New Roman" w:cs="Times New Roman"/>
-        </w:rPr>
-        <w:t>models</w:t>
-      </w:r>
-      <w:proofErr w:type="gramEnd"/>
-      <w:r>
-        <w:rPr>
-          <w:rFonts w:ascii="Times New Roman" w:hAnsi="Times New Roman" w:cs="Times New Roman"/>
-        </w:rPr>
-        <w:t xml:space="preserve"> performance. Model performance for each data set was evaluated by plotting learning curves, validation curves, and training times for each model configuration. </w:t>
+        <w:t xml:space="preserve">Each classification problem described previously for credit default prediction and mushroom identification were used for evaluating the performance of each supervised learning algorithm. Each algorithm was trained on a subset of the entire data set, the training set, and tested without learning on a test size. For all models, a test size of 20% of the data set was set aside while the models learned on 80% of the data set. Each algorithm had hyperparameters which were varied to understand their effects on the models performance. Model performance for each data set was evaluated by plotting learning curves, validation curves, and training times for each model configuration. </w:t>
       </w:r>
     </w:p>
     <w:p>
@@ -427,6 +321,7 @@
           <w:docPartUnique/>
         </w:docPartObj>
       </w:sdtPr>
+      <w:sdtEndPr/>
       <w:sdtContent>
         <w:p>
           <w:pPr>
@@ -452,6 +347,7 @@
             <w:id w:val="111145805"/>
             <w:bibliography/>
           </w:sdtPr>
+          <w:sdtEndPr/>
           <w:sdtContent>
             <w:p>
               <w:pPr>
@@ -530,7 +426,7 @@
 </file>
 
 <file path=word/endnotes.xml><?xml version="1.0" encoding="utf-8"?>
-<w:endnotes xmlns:wpc="http://schemas.microsoft.com/office/word/2010/wordprocessingCanvas" xmlns:cx="http://schemas.microsoft.com/office/drawing/2014/chartex" xmlns:cx1="http://schemas.microsoft.com/office/drawing/2015/9/8/chartex" xmlns:cx2="http://schemas.microsoft.com/office/drawing/2015/10/21/chartex" xmlns:cx3="http://schemas.microsoft.com/office/drawing/2016/5/9/chartex" xmlns:cx4="http://schemas.microsoft.com/office/drawing/2016/5/10/chartex" xmlns:cx5="http://schemas.microsoft.com/office/drawing/2016/5/11/chartex" xmlns:cx6="http://schemas.microsoft.com/office/drawing/2016/5/12/chartex" xmlns:cx7="http://schemas.microsoft.com/office/drawing/2016/5/13/chartex" xmlns:cx8="http://schemas.microsoft.com/office/drawing/2016/5/14/chartex" xmlns:mc="http://schemas.openxmlformats.org/markup-compatibility/2006" xmlns:aink="http://schemas.microsoft.com/office/drawing/2016/ink" xmlns:am3d="http://schemas.microsoft.com/office/drawing/2017/model3d" xmlns:o="urn:schemas-microsoft-com:office:office" xmlns:oel="http://schemas.microsoft.com/office/2019/extlst" xmlns:r="http://schemas.openxmlformats.org/officeDocument/2006/relationships" xmlns:m="http://schemas.openxmlformats.org/officeDocument/2006/math" xmlns:v="urn:schemas-microsoft-com:vml" xmlns:wp14="http://schemas.microsoft.com/office/word/2010/wordprocessingDrawing" xmlns:wp="http://schemas.openxmlformats.org/drawingml/2006/wordprocessingDrawing" xmlns:w10="urn:schemas-microsoft-com:office:word" xmlns:w="http://schemas.openxmlformats.org/wordprocessingml/2006/main" xmlns:w14="http://schemas.microsoft.com/office/word/2010/wordml" xmlns:w15="http://schemas.microsoft.com/office/word/2012/wordml" xmlns:w16cex="http://schemas.microsoft.com/office/word/2018/wordml/cex" xmlns:w16cid="http://schemas.microsoft.com/office/word/2016/wordml/cid" xmlns:w16="http://schemas.microsoft.com/office/word/2018/wordml" xmlns:w16sdtdh="http://schemas.microsoft.com/office/word/2020/wordml/sdtdatahash" xmlns:w16se="http://schemas.microsoft.com/office/word/2015/wordml/symex" xmlns:wpg="http://schemas.microsoft.com/office/word/2010/wordprocessingGroup" xmlns:wpi="http://schemas.microsoft.com/office/word/2010/wordprocessingInk" xmlns:wne="http://schemas.microsoft.com/office/word/2006/wordml" xmlns:wps="http://schemas.microsoft.com/office/word/2010/wordprocessingShape" mc:Ignorable="w14 w15 w16se w16cid w16 w16cex w16sdtdh wp14">
+<w:endnotes xmlns:wpc="http://schemas.microsoft.com/office/word/2010/wordprocessingCanvas" xmlns:mc="http://schemas.openxmlformats.org/markup-compatibility/2006" xmlns:o="urn:schemas-microsoft-com:office:office" xmlns:r="http://schemas.openxmlformats.org/officeDocument/2006/relationships" xmlns:m="http://schemas.openxmlformats.org/officeDocument/2006/math" xmlns:v="urn:schemas-microsoft-com:vml" xmlns:wp14="http://schemas.microsoft.com/office/word/2010/wordprocessingDrawing" xmlns:wp="http://schemas.openxmlformats.org/drawingml/2006/wordprocessingDrawing" xmlns:w10="urn:schemas-microsoft-com:office:word" xmlns:w="http://schemas.openxmlformats.org/wordprocessingml/2006/main" xmlns:w14="http://schemas.microsoft.com/office/word/2010/wordml" xmlns:w15="http://schemas.microsoft.com/office/word/2012/wordml" xmlns:wpg="http://schemas.microsoft.com/office/word/2010/wordprocessingGroup" xmlns:wpi="http://schemas.microsoft.com/office/word/2010/wordprocessingInk" xmlns:wne="http://schemas.microsoft.com/office/word/2006/wordml" xmlns:wps="http://schemas.microsoft.com/office/word/2010/wordprocessingShape" mc:Ignorable="w14 w15 wp14">
   <w:endnote w:type="separator" w:id="-1">
     <w:p>
       <w:pPr>
@@ -555,7 +451,7 @@
 </file>
 
 <file path=word/footer1.xml><?xml version="1.0" encoding="utf-8"?>
-<w:ftr xmlns:wpc="http://schemas.microsoft.com/office/word/2010/wordprocessingCanvas" xmlns:cx="http://schemas.microsoft.com/office/drawing/2014/chartex" xmlns:cx1="http://schemas.microsoft.com/office/drawing/2015/9/8/chartex" xmlns:cx2="http://schemas.microsoft.com/office/drawing/2015/10/21/chartex" xmlns:cx3="http://schemas.microsoft.com/office/drawing/2016/5/9/chartex" xmlns:cx4="http://schemas.microsoft.com/office/drawing/2016/5/10/chartex" xmlns:cx5="http://schemas.microsoft.com/office/drawing/2016/5/11/chartex" xmlns:cx6="http://schemas.microsoft.com/office/drawing/2016/5/12/chartex" xmlns:cx7="http://schemas.microsoft.com/office/drawing/2016/5/13/chartex" xmlns:cx8="http://schemas.microsoft.com/office/drawing/2016/5/14/chartex" xmlns:mc="http://schemas.openxmlformats.org/markup-compatibility/2006" xmlns:aink="http://schemas.microsoft.com/office/drawing/2016/ink" xmlns:am3d="http://schemas.microsoft.com/office/drawing/2017/model3d" xmlns:o="urn:schemas-microsoft-com:office:office" xmlns:oel="http://schemas.microsoft.com/office/2019/extlst" xmlns:r="http://schemas.openxmlformats.org/officeDocument/2006/relationships" xmlns:m="http://schemas.openxmlformats.org/officeDocument/2006/math" xmlns:v="urn:schemas-microsoft-com:vml" xmlns:wp14="http://schemas.microsoft.com/office/word/2010/wordprocessingDrawing" xmlns:wp="http://schemas.openxmlformats.org/drawingml/2006/wordprocessingDrawing" xmlns:w10="urn:schemas-microsoft-com:office:word" xmlns:w="http://schemas.openxmlformats.org/wordprocessingml/2006/main" xmlns:w14="http://schemas.microsoft.com/office/word/2010/wordml" xmlns:w15="http://schemas.microsoft.com/office/word/2012/wordml" xmlns:w16cex="http://schemas.microsoft.com/office/word/2018/wordml/cex" xmlns:w16cid="http://schemas.microsoft.com/office/word/2016/wordml/cid" xmlns:w16="http://schemas.microsoft.com/office/word/2018/wordml" xmlns:w16sdtdh="http://schemas.microsoft.com/office/word/2020/wordml/sdtdatahash" xmlns:w16se="http://schemas.microsoft.com/office/word/2015/wordml/symex" xmlns:wpg="http://schemas.microsoft.com/office/word/2010/wordprocessingGroup" xmlns:wpi="http://schemas.microsoft.com/office/word/2010/wordprocessingInk" xmlns:wne="http://schemas.microsoft.com/office/word/2006/wordml" xmlns:wps="http://schemas.microsoft.com/office/word/2010/wordprocessingShape" mc:Ignorable="w14 w15 w16se w16cid w16 w16cex w16sdtdh wp14">
+<w:ftr xmlns:wpc="http://schemas.microsoft.com/office/word/2010/wordprocessingCanvas" xmlns:mc="http://schemas.openxmlformats.org/markup-compatibility/2006" xmlns:o="urn:schemas-microsoft-com:office:office" xmlns:r="http://schemas.openxmlformats.org/officeDocument/2006/relationships" xmlns:m="http://schemas.openxmlformats.org/officeDocument/2006/math" xmlns:v="urn:schemas-microsoft-com:vml" xmlns:wp14="http://schemas.microsoft.com/office/word/2010/wordprocessingDrawing" xmlns:wp="http://schemas.openxmlformats.org/drawingml/2006/wordprocessingDrawing" xmlns:w10="urn:schemas-microsoft-com:office:word" xmlns:w="http://schemas.openxmlformats.org/wordprocessingml/2006/main" xmlns:w14="http://schemas.microsoft.com/office/word/2010/wordml" xmlns:w15="http://schemas.microsoft.com/office/word/2012/wordml" xmlns:wpg="http://schemas.microsoft.com/office/word/2010/wordprocessingGroup" xmlns:wpi="http://schemas.microsoft.com/office/word/2010/wordprocessingInk" xmlns:wne="http://schemas.microsoft.com/office/word/2006/wordml" xmlns:wps="http://schemas.microsoft.com/office/word/2010/wordprocessingShape" mc:Ignorable="w14 w15 wp14">
   <w:p>
     <w:pPr>
       <w:spacing w:after="680"/>
@@ -574,7 +470,7 @@
       <w:rPr>
         <w:noProof/>
       </w:rPr>
-      <w:t>1</w:t>
+      <w:t>3</w:t>
     </w:r>
     <w:r>
       <w:fldChar w:fldCharType="end"/>
@@ -584,7 +480,7 @@
 </file>
 
 <file path=word/footnotes.xml><?xml version="1.0" encoding="utf-8"?>
-<w:footnotes xmlns:wpc="http://schemas.microsoft.com/office/word/2010/wordprocessingCanvas" xmlns:cx="http://schemas.microsoft.com/office/drawing/2014/chartex" xmlns:cx1="http://schemas.microsoft.com/office/drawing/2015/9/8/chartex" xmlns:cx2="http://schemas.microsoft.com/office/drawing/2015/10/21/chartex" xmlns:cx3="http://schemas.microsoft.com/office/drawing/2016/5/9/chartex" xmlns:cx4="http://schemas.microsoft.com/office/drawing/2016/5/10/chartex" xmlns:cx5="http://schemas.microsoft.com/office/drawing/2016/5/11/chartex" xmlns:cx6="http://schemas.microsoft.com/office/drawing/2016/5/12/chartex" xmlns:cx7="http://schemas.microsoft.com/office/drawing/2016/5/13/chartex" xmlns:cx8="http://schemas.microsoft.com/office/drawing/2016/5/14/chartex" xmlns:mc="http://schemas.openxmlformats.org/markup-compatibility/2006" xmlns:aink="http://schemas.microsoft.com/office/drawing/2016/ink" xmlns:am3d="http://schemas.microsoft.com/office/drawing/2017/model3d" xmlns:o="urn:schemas-microsoft-com:office:office" xmlns:oel="http://schemas.microsoft.com/office/2019/extlst" xmlns:r="http://schemas.openxmlformats.org/officeDocument/2006/relationships" xmlns:m="http://schemas.openxmlformats.org/officeDocument/2006/math" xmlns:v="urn:schemas-microsoft-com:vml" xmlns:wp14="http://schemas.microsoft.com/office/word/2010/wordprocessingDrawing" xmlns:wp="http://schemas.openxmlformats.org/drawingml/2006/wordprocessingDrawing" xmlns:w10="urn:schemas-microsoft-com:office:word" xmlns:w="http://schemas.openxmlformats.org/wordprocessingml/2006/main" xmlns:w14="http://schemas.microsoft.com/office/word/2010/wordml" xmlns:w15="http://schemas.microsoft.com/office/word/2012/wordml" xmlns:w16cex="http://schemas.microsoft.com/office/word/2018/wordml/cex" xmlns:w16cid="http://schemas.microsoft.com/office/word/2016/wordml/cid" xmlns:w16="http://schemas.microsoft.com/office/word/2018/wordml" xmlns:w16sdtdh="http://schemas.microsoft.com/office/word/2020/wordml/sdtdatahash" xmlns:w16se="http://schemas.microsoft.com/office/word/2015/wordml/symex" xmlns:wpg="http://schemas.microsoft.com/office/word/2010/wordprocessingGroup" xmlns:wpi="http://schemas.microsoft.com/office/word/2010/wordprocessingInk" xmlns:wne="http://schemas.microsoft.com/office/word/2006/wordml" xmlns:wps="http://schemas.microsoft.com/office/word/2010/wordprocessingShape" mc:Ignorable="w14 w15 w16se w16cid w16 w16cex w16sdtdh wp14">
+<w:footnotes xmlns:wpc="http://schemas.microsoft.com/office/word/2010/wordprocessingCanvas" xmlns:mc="http://schemas.openxmlformats.org/markup-compatibility/2006" xmlns:o="urn:schemas-microsoft-com:office:office" xmlns:r="http://schemas.openxmlformats.org/officeDocument/2006/relationships" xmlns:m="http://schemas.openxmlformats.org/officeDocument/2006/math" xmlns:v="urn:schemas-microsoft-com:vml" xmlns:wp14="http://schemas.microsoft.com/office/word/2010/wordprocessingDrawing" xmlns:wp="http://schemas.openxmlformats.org/drawingml/2006/wordprocessingDrawing" xmlns:w10="urn:schemas-microsoft-com:office:word" xmlns:w="http://schemas.openxmlformats.org/wordprocessingml/2006/main" xmlns:w14="http://schemas.microsoft.com/office/word/2010/wordml" xmlns:w15="http://schemas.microsoft.com/office/word/2012/wordml" xmlns:wpg="http://schemas.microsoft.com/office/word/2010/wordprocessingGroup" xmlns:wpi="http://schemas.microsoft.com/office/word/2010/wordprocessingInk" xmlns:wne="http://schemas.microsoft.com/office/word/2006/wordml" xmlns:wps="http://schemas.microsoft.com/office/word/2010/wordprocessingShape" mc:Ignorable="w14 w15 wp14">
   <w:footnote w:type="separator" w:id="-1">
     <w:p>
       <w:pPr>
@@ -609,7 +505,7 @@
 </file>
 
 <file path=word/numbering.xml><?xml version="1.0" encoding="utf-8"?>
-<w:numbering xmlns:wpc="http://schemas.microsoft.com/office/word/2010/wordprocessingCanvas" xmlns:cx="http://schemas.microsoft.com/office/drawing/2014/chartex" xmlns:cx1="http://schemas.microsoft.com/office/drawing/2015/9/8/chartex" xmlns:cx2="http://schemas.microsoft.com/office/drawing/2015/10/21/chartex" xmlns:cx3="http://schemas.microsoft.com/office/drawing/2016/5/9/chartex" xmlns:cx4="http://schemas.microsoft.com/office/drawing/2016/5/10/chartex" xmlns:cx5="http://schemas.microsoft.com/office/drawing/2016/5/11/chartex" xmlns:cx6="http://schemas.microsoft.com/office/drawing/2016/5/12/chartex" xmlns:cx7="http://schemas.microsoft.com/office/drawing/2016/5/13/chartex" xmlns:cx8="http://schemas.microsoft.com/office/drawing/2016/5/14/chartex" xmlns:mc="http://schemas.openxmlformats.org/markup-compatibility/2006" xmlns:aink="http://schemas.microsoft.com/office/drawing/2016/ink" xmlns:am3d="http://schemas.microsoft.com/office/drawing/2017/model3d" xmlns:o="urn:schemas-microsoft-com:office:office" xmlns:oel="http://schemas.microsoft.com/office/2019/extlst" xmlns:r="http://schemas.openxmlformats.org/officeDocument/2006/relationships" xmlns:m="http://schemas.openxmlformats.org/officeDocument/2006/math" xmlns:v="urn:schemas-microsoft-com:vml" xmlns:wp14="http://schemas.microsoft.com/office/word/2010/wordprocessingDrawing" xmlns:wp="http://schemas.openxmlformats.org/drawingml/2006/wordprocessingDrawing" xmlns:w10="urn:schemas-microsoft-com:office:word" xmlns:w="http://schemas.openxmlformats.org/wordprocessingml/2006/main" xmlns:w14="http://schemas.microsoft.com/office/word/2010/wordml" xmlns:w15="http://schemas.microsoft.com/office/word/2012/wordml" xmlns:w16cex="http://schemas.microsoft.com/office/word/2018/wordml/cex" xmlns:w16cid="http://schemas.microsoft.com/office/word/2016/wordml/cid" xmlns:w16="http://schemas.microsoft.com/office/word/2018/wordml" xmlns:w16sdtdh="http://schemas.microsoft.com/office/word/2020/wordml/sdtdatahash" xmlns:w16se="http://schemas.microsoft.com/office/word/2015/wordml/symex" xmlns:wpg="http://schemas.microsoft.com/office/word/2010/wordprocessingGroup" xmlns:wpi="http://schemas.microsoft.com/office/word/2010/wordprocessingInk" xmlns:wne="http://schemas.microsoft.com/office/word/2006/wordml" xmlns:wps="http://schemas.microsoft.com/office/word/2010/wordprocessingShape" mc:Ignorable="w14 w15 w16se w16cid w16 w16cex w16sdtdh wp14">
+<w:numbering xmlns:wpc="http://schemas.microsoft.com/office/word/2010/wordprocessingCanvas" xmlns:mc="http://schemas.openxmlformats.org/markup-compatibility/2006" xmlns:o="urn:schemas-microsoft-com:office:office" xmlns:r="http://schemas.openxmlformats.org/officeDocument/2006/relationships" xmlns:m="http://schemas.openxmlformats.org/officeDocument/2006/math" xmlns:v="urn:schemas-microsoft-com:vml" xmlns:wp14="http://schemas.microsoft.com/office/word/2010/wordprocessingDrawing" xmlns:wp="http://schemas.openxmlformats.org/drawingml/2006/wordprocessingDrawing" xmlns:w10="urn:schemas-microsoft-com:office:word" xmlns:w="http://schemas.openxmlformats.org/wordprocessingml/2006/main" xmlns:w14="http://schemas.microsoft.com/office/word/2010/wordml" xmlns:w15="http://schemas.microsoft.com/office/word/2012/wordml" xmlns:wpg="http://schemas.microsoft.com/office/word/2010/wordprocessingGroup" xmlns:wpi="http://schemas.microsoft.com/office/word/2010/wordprocessingInk" xmlns:wne="http://schemas.microsoft.com/office/word/2006/wordml" xmlns:wps="http://schemas.microsoft.com/office/word/2010/wordprocessingShape" mc:Ignorable="w14 w15 wp14">
   <w:abstractNum w:abstractNumId="0" w15:restartNumberingAfterBreak="0">
     <w:nsid w:val="1D9F191B"/>
     <w:multiLevelType w:val="multilevel"/>
@@ -967,13 +863,13 @@
       </w:rPr>
     </w:lvl>
   </w:abstractNum>
-  <w:num w:numId="1" w16cid:durableId="1651666737">
+  <w:num w:numId="1">
     <w:abstractNumId w:val="2"/>
   </w:num>
-  <w:num w:numId="2" w16cid:durableId="1881239947">
+  <w:num w:numId="2">
     <w:abstractNumId w:val="1"/>
   </w:num>
-  <w:num w:numId="3" w16cid:durableId="783424518">
+  <w:num w:numId="3">
     <w:abstractNumId w:val="1"/>
     <w:lvlOverride w:ilvl="0">
       <w:startOverride w:val="1"/>
@@ -1003,14 +899,14 @@
       <w:startOverride w:val="1"/>
     </w:lvlOverride>
   </w:num>
-  <w:num w:numId="4" w16cid:durableId="1910916386">
+  <w:num w:numId="4">
     <w:abstractNumId w:val="0"/>
   </w:num>
 </w:numbering>
 </file>
 
 <file path=word/styles.xml><?xml version="1.0" encoding="utf-8"?>
-<w:styles xmlns:mc="http://schemas.openxmlformats.org/markup-compatibility/2006" xmlns:r="http://schemas.openxmlformats.org/officeDocument/2006/relationships" xmlns:w="http://schemas.openxmlformats.org/wordprocessingml/2006/main" xmlns:w14="http://schemas.microsoft.com/office/word/2010/wordml" xmlns:w15="http://schemas.microsoft.com/office/word/2012/wordml" xmlns:w16cex="http://schemas.microsoft.com/office/word/2018/wordml/cex" xmlns:w16cid="http://schemas.microsoft.com/office/word/2016/wordml/cid" xmlns:w16="http://schemas.microsoft.com/office/word/2018/wordml" xmlns:w16sdtdh="http://schemas.microsoft.com/office/word/2020/wordml/sdtdatahash" xmlns:w16se="http://schemas.microsoft.com/office/word/2015/wordml/symex" mc:Ignorable="w14 w15 w16se w16cid w16 w16cex w16sdtdh">
+<w:styles xmlns:mc="http://schemas.openxmlformats.org/markup-compatibility/2006" xmlns:r="http://schemas.openxmlformats.org/officeDocument/2006/relationships" xmlns:w="http://schemas.openxmlformats.org/wordprocessingml/2006/main" xmlns:w14="http://schemas.microsoft.com/office/word/2010/wordml" xmlns:w15="http://schemas.microsoft.com/office/word/2012/wordml" mc:Ignorable="w14 w15">
   <w:docDefaults>
     <w:rPrDefault>
       <w:rPr>
@@ -1027,7 +923,7 @@
       </w:pPr>
     </w:pPrDefault>
   </w:docDefaults>
-  <w:latentStyles w:defLockedState="0" w:defUIPriority="99" w:defSemiHidden="0" w:defUnhideWhenUsed="0" w:defQFormat="0" w:count="376">
+  <w:latentStyles w:defLockedState="0" w:defUIPriority="99" w:defSemiHidden="0" w:defUnhideWhenUsed="0" w:defQFormat="0" w:count="371">
     <w:lsdException w:name="Normal" w:uiPriority="0" w:qFormat="1"/>
     <w:lsdException w:name="heading 1" w:uiPriority="9" w:qFormat="1"/>
     <w:lsdException w:name="heading 2" w:semiHidden="1" w:uiPriority="9" w:unhideWhenUsed="1" w:qFormat="1"/>
@@ -1399,11 +1295,6 @@
     <w:lsdException w:name="List Table 5 Dark Accent 6" w:uiPriority="50"/>
     <w:lsdException w:name="List Table 6 Colorful Accent 6" w:uiPriority="51"/>
     <w:lsdException w:name="List Table 7 Colorful Accent 6" w:uiPriority="52"/>
-    <w:lsdException w:name="Mention" w:semiHidden="1" w:unhideWhenUsed="1"/>
-    <w:lsdException w:name="Smart Hyperlink" w:semiHidden="1" w:unhideWhenUsed="1"/>
-    <w:lsdException w:name="Hashtag" w:semiHidden="1" w:unhideWhenUsed="1"/>
-    <w:lsdException w:name="Unresolved Mention" w:semiHidden="1" w:unhideWhenUsed="1"/>
-    <w:lsdException w:name="Smart Link" w:semiHidden="1" w:unhideWhenUsed="1"/>
   </w:latentStyles>
   <w:style w:type="paragraph" w:default="1" w:styleId="Normal">
     <w:name w:val="Normal"/>
@@ -2121,7 +2012,7 @@
 </file>
 
 <file path=customXml/itemProps1.xml><?xml version="1.0" encoding="utf-8"?>
-<ds:datastoreItem xmlns:ds="http://schemas.openxmlformats.org/officeDocument/2006/customXml" ds:itemID="{BE4EDE58-A210-924F-B6B7-B07EA123C640}">
+<ds:datastoreItem xmlns:ds="http://schemas.openxmlformats.org/officeDocument/2006/customXml" ds:itemID="{1A7392B9-AE0E-4F95-A0C7-56568723370D}">
   <ds:schemaRefs>
     <ds:schemaRef ds:uri="http://schemas.openxmlformats.org/officeDocument/2006/bibliography"/>
   </ds:schemaRefs>

</xml_diff>

<commit_message>
Report update. Add Readme.md
</commit_message>
<xml_diff>
--- a/Assignment1/CS7641_Assignment_1.docx
+++ b/Assignment1/CS7641_Assignment_1.docx
@@ -1,6 +1,6 @@
 
 <file path=word/document.xml><?xml version="1.0" encoding="utf-8"?>
-<w:document xmlns:wpc="http://schemas.microsoft.com/office/word/2010/wordprocessingCanvas" xmlns:mc="http://schemas.openxmlformats.org/markup-compatibility/2006" xmlns:o="urn:schemas-microsoft-com:office:office" xmlns:r="http://schemas.openxmlformats.org/officeDocument/2006/relationships" xmlns:m="http://schemas.openxmlformats.org/officeDocument/2006/math" xmlns:v="urn:schemas-microsoft-com:vml" xmlns:wp14="http://schemas.microsoft.com/office/word/2010/wordprocessingDrawing" xmlns:wp="http://schemas.openxmlformats.org/drawingml/2006/wordprocessingDrawing" xmlns:w10="urn:schemas-microsoft-com:office:word" xmlns:w="http://schemas.openxmlformats.org/wordprocessingml/2006/main" xmlns:w14="http://schemas.microsoft.com/office/word/2010/wordml" xmlns:w15="http://schemas.microsoft.com/office/word/2012/wordml" xmlns:wpg="http://schemas.microsoft.com/office/word/2010/wordprocessingGroup" xmlns:wpi="http://schemas.microsoft.com/office/word/2010/wordprocessingInk" xmlns:wne="http://schemas.microsoft.com/office/word/2006/wordml" xmlns:wps="http://schemas.microsoft.com/office/word/2010/wordprocessingShape" mc:Ignorable="w14 w15 wp14">
+<w:document xmlns:wpc="http://schemas.microsoft.com/office/word/2010/wordprocessingCanvas" xmlns:cx="http://schemas.microsoft.com/office/drawing/2014/chartex" xmlns:cx1="http://schemas.microsoft.com/office/drawing/2015/9/8/chartex" xmlns:cx2="http://schemas.microsoft.com/office/drawing/2015/10/21/chartex" xmlns:cx3="http://schemas.microsoft.com/office/drawing/2016/5/9/chartex" xmlns:cx4="http://schemas.microsoft.com/office/drawing/2016/5/10/chartex" xmlns:cx5="http://schemas.microsoft.com/office/drawing/2016/5/11/chartex" xmlns:cx6="http://schemas.microsoft.com/office/drawing/2016/5/12/chartex" xmlns:cx7="http://schemas.microsoft.com/office/drawing/2016/5/13/chartex" xmlns:cx8="http://schemas.microsoft.com/office/drawing/2016/5/14/chartex" xmlns:mc="http://schemas.openxmlformats.org/markup-compatibility/2006" xmlns:aink="http://schemas.microsoft.com/office/drawing/2016/ink" xmlns:am3d="http://schemas.microsoft.com/office/drawing/2017/model3d" xmlns:o="urn:schemas-microsoft-com:office:office" xmlns:oel="http://schemas.microsoft.com/office/2019/extlst" xmlns:r="http://schemas.openxmlformats.org/officeDocument/2006/relationships" xmlns:m="http://schemas.openxmlformats.org/officeDocument/2006/math" xmlns:v="urn:schemas-microsoft-com:vml" xmlns:wp14="http://schemas.microsoft.com/office/word/2010/wordprocessingDrawing" xmlns:wp="http://schemas.openxmlformats.org/drawingml/2006/wordprocessingDrawing" xmlns:w10="urn:schemas-microsoft-com:office:word" xmlns:w="http://schemas.openxmlformats.org/wordprocessingml/2006/main" xmlns:w14="http://schemas.microsoft.com/office/word/2010/wordml" xmlns:w15="http://schemas.microsoft.com/office/word/2012/wordml" xmlns:w16cex="http://schemas.microsoft.com/office/word/2018/wordml/cex" xmlns:w16cid="http://schemas.microsoft.com/office/word/2016/wordml/cid" xmlns:w16="http://schemas.microsoft.com/office/word/2018/wordml" xmlns:w16sdtdh="http://schemas.microsoft.com/office/word/2020/wordml/sdtdatahash" xmlns:w16se="http://schemas.microsoft.com/office/word/2015/wordml/symex" xmlns:wpg="http://schemas.microsoft.com/office/word/2010/wordprocessingGroup" xmlns:wpi="http://schemas.microsoft.com/office/word/2010/wordprocessingInk" xmlns:wne="http://schemas.microsoft.com/office/word/2006/wordml" xmlns:wps="http://schemas.microsoft.com/office/word/2010/wordprocessingShape" mc:Ignorable="w14 w15 w16se w16cid w16 w16cex w16sdtdh wp14">
   <w:body>
     <w:p>
       <w:pPr>
@@ -121,23 +121,39 @@
         </w:rPr>
         <w:t xml:space="preserve">applied to two classification data set problems to investigate how they perform under various circumstances, how tuning the algorithms for training affects their performs, and benefits and drawbacks of each as they are applied to a particular dataset. The techniques investigated were Decision Trees with pruning, Boosted </w:t>
       </w:r>
-      <w:r>
-        <w:rPr>
-          <w:rFonts w:ascii="Times New Roman" w:hAnsi="Times New Roman" w:cs="Times New Roman"/>
-        </w:rPr>
-        <w:t>Decision</w:t>
-      </w:r>
-      <w:r>
-        <w:rPr>
-          <w:rFonts w:ascii="Times New Roman" w:hAnsi="Times New Roman" w:cs="Times New Roman"/>
-        </w:rPr>
-        <w:t xml:space="preserve"> Trees, Neural Networks implemented using a Multi-Layer Perceptron structure, Support Vector Machine, and K-Nearest Neighbors. All algorithms were implemented using the Python open source module </w:t>
-      </w:r>
       <w:proofErr w:type="spellStart"/>
       <w:r>
         <w:rPr>
           <w:rFonts w:ascii="Times New Roman" w:hAnsi="Times New Roman" w:cs="Times New Roman"/>
         </w:rPr>
+        <w:t>Decisition</w:t>
+      </w:r>
+      <w:proofErr w:type="spellEnd"/>
+      <w:r>
+        <w:rPr>
+          <w:rFonts w:ascii="Times New Roman" w:hAnsi="Times New Roman" w:cs="Times New Roman"/>
+        </w:rPr>
+        <w:t xml:space="preserve"> Trees, Neural Networks implemented using a Multi-Layer Perceptron structure, Support Vector Machine, and K-Nearest Neighbors. All algorithms were implemented using the Python </w:t>
+      </w:r>
+      <w:proofErr w:type="gramStart"/>
+      <w:r>
+        <w:rPr>
+          <w:rFonts w:ascii="Times New Roman" w:hAnsi="Times New Roman" w:cs="Times New Roman"/>
+        </w:rPr>
+        <w:t>open source</w:t>
+      </w:r>
+      <w:proofErr w:type="gramEnd"/>
+      <w:r>
+        <w:rPr>
+          <w:rFonts w:ascii="Times New Roman" w:hAnsi="Times New Roman" w:cs="Times New Roman"/>
+        </w:rPr>
+        <w:t xml:space="preserve"> module </w:t>
+      </w:r>
+      <w:proofErr w:type="spellStart"/>
+      <w:r>
+        <w:rPr>
+          <w:rFonts w:ascii="Times New Roman" w:hAnsi="Times New Roman" w:cs="Times New Roman"/>
+        </w:rPr>
         <w:t>sklearn</w:t>
       </w:r>
       <w:proofErr w:type="spellEnd"/>
@@ -164,7 +180,35 @@
         <w:rPr>
           <w:rFonts w:ascii="Times New Roman" w:hAnsi="Times New Roman" w:cs="Times New Roman"/>
         </w:rPr>
-        <w:t>atasets were for a prediction of credit default and for mushroom classification. These are problems faced in industry today as credit card companies or any company that provides loans faces the risk of their lendees default on their credit, causing a financial loss to the lender. It would be important to implement algorithms to predict whether some parameters describing a lendee or credit applicant would be</w:t>
+        <w:t xml:space="preserve">atasets were for a prediction of credit default and for mushroom classification. These are problems faced in industry today as credit card companies or any company that provides loans faces the risk of their </w:t>
+      </w:r>
+      <w:proofErr w:type="spellStart"/>
+      <w:r>
+        <w:rPr>
+          <w:rFonts w:ascii="Times New Roman" w:hAnsi="Times New Roman" w:cs="Times New Roman"/>
+        </w:rPr>
+        <w:t>lendees</w:t>
+      </w:r>
+      <w:proofErr w:type="spellEnd"/>
+      <w:r>
+        <w:rPr>
+          <w:rFonts w:ascii="Times New Roman" w:hAnsi="Times New Roman" w:cs="Times New Roman"/>
+        </w:rPr>
+        <w:t xml:space="preserve"> default on their credit, causing a financial loss to the lender. It would be important to implement algorithms to predict whether some parameters describing a </w:t>
+      </w:r>
+      <w:proofErr w:type="spellStart"/>
+      <w:r>
+        <w:rPr>
+          <w:rFonts w:ascii="Times New Roman" w:hAnsi="Times New Roman" w:cs="Times New Roman"/>
+        </w:rPr>
+        <w:t>lendee</w:t>
+      </w:r>
+      <w:proofErr w:type="spellEnd"/>
+      <w:r>
+        <w:rPr>
+          <w:rFonts w:ascii="Times New Roman" w:hAnsi="Times New Roman" w:cs="Times New Roman"/>
+        </w:rPr>
+        <w:t xml:space="preserve"> or credit applicant would be</w:t>
       </w:r>
       <w:r>
         <w:rPr>
@@ -176,44 +220,339 @@
         <w:rPr>
           <w:rFonts w:ascii="Times New Roman" w:hAnsi="Times New Roman" w:cs="Times New Roman"/>
         </w:rPr>
-        <w:t xml:space="preserve">a higher risk associated with default. This would inform either approving or declining credit or applying a particular interest rate to a loan. Secondly, the mushroom classification problem is very important to foragers and suppliers of mushrooms for a variety of their purposes. In particular, some mushrooms are edible and can be very valuable while other mushrooms which can look very similar to their popular and edible </w:t>
-      </w:r>
-      <w:bookmarkStart w:id="3" w:name="_GoBack"/>
+        <w:t xml:space="preserve">a higher risk associated with default. This would inform either approving or declining credit or applying a particular interest rate to a loan. Secondly, the mushroom classification problem is very important to foragers and suppliers of mushrooms for a variety of their purposes. </w:t>
+      </w:r>
+      <w:proofErr w:type="gramStart"/>
+      <w:r>
+        <w:rPr>
+          <w:rFonts w:ascii="Times New Roman" w:hAnsi="Times New Roman" w:cs="Times New Roman"/>
+        </w:rPr>
+        <w:t>In particular, some</w:t>
+      </w:r>
+      <w:proofErr w:type="gramEnd"/>
+      <w:r>
+        <w:rPr>
+          <w:rFonts w:ascii="Times New Roman" w:hAnsi="Times New Roman" w:cs="Times New Roman"/>
+        </w:rPr>
+        <w:t xml:space="preserve"> mushrooms are edible and can be very valuable while other mushrooms which can look very similar to their popular and edible relatives are in fact not edible and in some cases very poisonous to humans. It </w:t>
+      </w:r>
+      <w:proofErr w:type="gramStart"/>
+      <w:r>
+        <w:rPr>
+          <w:rFonts w:ascii="Times New Roman" w:hAnsi="Times New Roman" w:cs="Times New Roman"/>
+        </w:rPr>
+        <w:t>would</w:t>
+      </w:r>
+      <w:proofErr w:type="gramEnd"/>
+      <w:r>
+        <w:rPr>
+          <w:rFonts w:ascii="Times New Roman" w:hAnsi="Times New Roman" w:cs="Times New Roman"/>
+        </w:rPr>
+        <w:t xml:space="preserve"> advantageous for those interested in obtaining mushrooms to implement supervised machine learning algorithms which can identify mushroom based on various parameters associated with each. </w:t>
+      </w:r>
+      <w:proofErr w:type="gramStart"/>
+      <w:r>
+        <w:rPr>
+          <w:rFonts w:ascii="Times New Roman" w:hAnsi="Times New Roman" w:cs="Times New Roman"/>
+        </w:rPr>
+        <w:t>Both of these</w:t>
+      </w:r>
+      <w:proofErr w:type="gramEnd"/>
+      <w:r>
+        <w:rPr>
+          <w:rFonts w:ascii="Times New Roman" w:hAnsi="Times New Roman" w:cs="Times New Roman"/>
+        </w:rPr>
+        <w:t xml:space="preserve"> problems are well suited for supervised machine learning classification. The benefits and drawbacks of each algorithm from above as they are applied to both </w:t>
+      </w:r>
+      <w:proofErr w:type="gramStart"/>
+      <w:r>
+        <w:rPr>
+          <w:rFonts w:ascii="Times New Roman" w:hAnsi="Times New Roman" w:cs="Times New Roman"/>
+        </w:rPr>
+        <w:t>dataset</w:t>
+      </w:r>
+      <w:proofErr w:type="gramEnd"/>
+      <w:r>
+        <w:rPr>
+          <w:rFonts w:ascii="Times New Roman" w:hAnsi="Times New Roman" w:cs="Times New Roman"/>
+        </w:rPr>
+        <w:t xml:space="preserve"> will be discussed in this analysis. </w:t>
+      </w:r>
+    </w:p>
+    <w:p>
+      <w:pPr>
+        <w:pStyle w:val="Heading1"/>
+        <w:rPr>
+          <w:rFonts w:ascii="Times New Roman" w:hAnsi="Times New Roman" w:cs="Times New Roman"/>
+        </w:rPr>
+      </w:pPr>
+      <w:r>
+        <w:rPr>
+          <w:rFonts w:ascii="Times New Roman" w:hAnsi="Times New Roman" w:cs="Times New Roman"/>
+        </w:rPr>
+        <w:t>Experiments</w:t>
+      </w:r>
+    </w:p>
+    <w:p>
+      <w:pPr>
+        <w:rPr>
+          <w:rFonts w:ascii="Times New Roman" w:hAnsi="Times New Roman" w:cs="Times New Roman"/>
+        </w:rPr>
+      </w:pPr>
+      <w:r>
+        <w:rPr>
+          <w:rFonts w:ascii="Times New Roman" w:hAnsi="Times New Roman" w:cs="Times New Roman"/>
+        </w:rPr>
+        <w:t xml:space="preserve">Each classification problem described previously for credit default prediction and mushroom identification were used for evaluating the performance of each supervised learning algorithm. Each algorithm was trained on a subset of the entire data set, the training set, and tested without learning on a test size. For all models, a test size of 20% of the data set was set aside while the models learned on 80% of the data set. </w:t>
+      </w:r>
+      <w:r>
+        <w:rPr>
+          <w:rFonts w:ascii="Times New Roman" w:hAnsi="Times New Roman" w:cs="Times New Roman"/>
+        </w:rPr>
+        <w:t xml:space="preserve">Some cross validation was included and will be described in those algorithms’ sections. </w:t>
+      </w:r>
+      <w:r>
+        <w:rPr>
+          <w:rFonts w:ascii="Times New Roman" w:hAnsi="Times New Roman" w:cs="Times New Roman"/>
+        </w:rPr>
+        <w:t xml:space="preserve">Each algorithm had hyperparameters which were varied to understand their effects on the </w:t>
+      </w:r>
+      <w:proofErr w:type="gramStart"/>
+      <w:r>
+        <w:rPr>
+          <w:rFonts w:ascii="Times New Roman" w:hAnsi="Times New Roman" w:cs="Times New Roman"/>
+        </w:rPr>
+        <w:t>models</w:t>
+      </w:r>
+      <w:proofErr w:type="gramEnd"/>
+      <w:r>
+        <w:rPr>
+          <w:rFonts w:ascii="Times New Roman" w:hAnsi="Times New Roman" w:cs="Times New Roman"/>
+        </w:rPr>
+        <w:t xml:space="preserve"> performance. Model performance for each data set was evaluated by plotting learning curves, validation curves, and training times for each model configuration. </w:t>
+      </w:r>
+      <w:r>
+        <w:rPr>
+          <w:rFonts w:ascii="Times New Roman" w:hAnsi="Times New Roman" w:cs="Times New Roman"/>
+        </w:rPr>
+        <w:t xml:space="preserve">Additionally, the </w:t>
+      </w:r>
+      <w:proofErr w:type="spellStart"/>
+      <w:r>
+        <w:rPr>
+          <w:rFonts w:ascii="Times New Roman" w:hAnsi="Times New Roman" w:cs="Times New Roman"/>
+        </w:rPr>
+        <w:t>sklearn</w:t>
+      </w:r>
+      <w:proofErr w:type="spellEnd"/>
+      <w:r>
+        <w:rPr>
+          <w:rFonts w:ascii="Times New Roman" w:hAnsi="Times New Roman" w:cs="Times New Roman"/>
+        </w:rPr>
+        <w:t xml:space="preserve"> class </w:t>
+      </w:r>
+      <w:proofErr w:type="spellStart"/>
+      <w:r>
+        <w:rPr>
+          <w:rFonts w:ascii="Times New Roman" w:hAnsi="Times New Roman" w:cs="Times New Roman"/>
+        </w:rPr>
+        <w:t>GridSearchCV</w:t>
+      </w:r>
+      <w:proofErr w:type="spellEnd"/>
+      <w:r>
+        <w:rPr>
+          <w:rFonts w:ascii="Times New Roman" w:hAnsi="Times New Roman" w:cs="Times New Roman"/>
+        </w:rPr>
+        <w:t xml:space="preserve"> was used to determine the best performing algorithm </w:t>
+      </w:r>
+      <w:r>
+        <w:rPr>
+          <w:rFonts w:ascii="Times New Roman" w:hAnsi="Times New Roman" w:cs="Times New Roman"/>
+        </w:rPr>
+        <w:lastRenderedPageBreak/>
+        <w:t xml:space="preserve">defined in the state space defined by the hyperparameters of each tested algorithm where best was defined as the accuracy score of the algorithm on the test data set. </w:t>
+      </w:r>
+    </w:p>
+    <w:p>
+      <w:pPr>
+        <w:pStyle w:val="Heading2"/>
+        <w:rPr>
+          <w:rFonts w:ascii="Times New Roman" w:hAnsi="Times New Roman" w:cs="Times New Roman"/>
+        </w:rPr>
+      </w:pPr>
+      <w:r>
+        <w:rPr>
+          <w:rFonts w:ascii="Times New Roman" w:hAnsi="Times New Roman" w:cs="Times New Roman"/>
+        </w:rPr>
+        <w:t>Decision Tree with Pruning</w:t>
+      </w:r>
+    </w:p>
+    <w:p>
+      <w:pPr>
+        <w:rPr>
+          <w:rFonts w:ascii="Times New Roman" w:hAnsi="Times New Roman" w:cs="Times New Roman"/>
+        </w:rPr>
+      </w:pPr>
+      <w:r>
+        <w:rPr>
+          <w:rFonts w:ascii="Times New Roman" w:hAnsi="Times New Roman" w:cs="Times New Roman"/>
+        </w:rPr>
+        <w:t xml:space="preserve">The first experiment for both data sets involved training a classification decision tree with pruning by using the </w:t>
+      </w:r>
+      <w:proofErr w:type="spellStart"/>
+      <w:r>
+        <w:rPr>
+          <w:rFonts w:ascii="Times New Roman" w:hAnsi="Times New Roman" w:cs="Times New Roman"/>
+        </w:rPr>
+        <w:t>sklearn</w:t>
+      </w:r>
+      <w:proofErr w:type="spellEnd"/>
+      <w:r>
+        <w:rPr>
+          <w:rFonts w:ascii="Times New Roman" w:hAnsi="Times New Roman" w:cs="Times New Roman"/>
+        </w:rPr>
+        <w:t xml:space="preserve"> class </w:t>
+      </w:r>
+      <w:proofErr w:type="spellStart"/>
+      <w:r>
+        <w:rPr>
+          <w:rFonts w:ascii="Times New Roman" w:hAnsi="Times New Roman" w:cs="Times New Roman"/>
+        </w:rPr>
+        <w:t>DecisionTreeClassifier</w:t>
+      </w:r>
+      <w:proofErr w:type="spellEnd"/>
+      <w:r>
+        <w:rPr>
+          <w:rFonts w:ascii="Times New Roman" w:hAnsi="Times New Roman" w:cs="Times New Roman"/>
+        </w:rPr>
+        <w:t xml:space="preserve">. For both data sets, two splitting methods were used for the decision trees: random and best feature selection where best was using the maximum information gain for a split. Additionally, the number of minimum samples at a leaf, the maximum depth of the tree, and the cost complexity pruning parameter were varied using the input parameters </w:t>
+      </w:r>
+      <w:proofErr w:type="spellStart"/>
+      <w:r>
+        <w:rPr>
+          <w:rFonts w:ascii="Times New Roman" w:hAnsi="Times New Roman" w:cs="Times New Roman"/>
+        </w:rPr>
+        <w:t>min_samples_leaf</w:t>
+      </w:r>
+      <w:proofErr w:type="spellEnd"/>
+      <w:r>
+        <w:rPr>
+          <w:rFonts w:ascii="Times New Roman" w:hAnsi="Times New Roman" w:cs="Times New Roman"/>
+        </w:rPr>
+        <w:t xml:space="preserve">, </w:t>
+      </w:r>
+      <w:proofErr w:type="spellStart"/>
+      <w:r>
+        <w:rPr>
+          <w:rFonts w:ascii="Times New Roman" w:hAnsi="Times New Roman" w:cs="Times New Roman"/>
+        </w:rPr>
+        <w:t>max_depth</w:t>
+      </w:r>
+      <w:proofErr w:type="spellEnd"/>
+      <w:r>
+        <w:rPr>
+          <w:rFonts w:ascii="Times New Roman" w:hAnsi="Times New Roman" w:cs="Times New Roman"/>
+        </w:rPr>
+        <w:t xml:space="preserve">, and </w:t>
+      </w:r>
+      <w:proofErr w:type="spellStart"/>
+      <w:r>
+        <w:rPr>
+          <w:rFonts w:ascii="Times New Roman" w:hAnsi="Times New Roman" w:cs="Times New Roman"/>
+        </w:rPr>
+        <w:t>ccp_alpha</w:t>
+      </w:r>
+      <w:proofErr w:type="spellEnd"/>
+      <w:r>
+        <w:rPr>
+          <w:rFonts w:ascii="Times New Roman" w:hAnsi="Times New Roman" w:cs="Times New Roman"/>
+        </w:rPr>
+        <w:t xml:space="preserve">, respectively, for both decision tree splitting types for both data sets. The performance of all these decision trees on the training and test data for both data sets as well as the training time is shown in </w:t>
+      </w:r>
+      <w:r>
+        <w:rPr>
+          <w:rFonts w:ascii="Times New Roman" w:hAnsi="Times New Roman" w:cs="Times New Roman"/>
+        </w:rPr>
+        <w:fldChar w:fldCharType="begin"/>
+      </w:r>
+      <w:r>
+        <w:rPr>
+          <w:rFonts w:ascii="Times New Roman" w:hAnsi="Times New Roman" w:cs="Times New Roman"/>
+        </w:rPr>
+        <w:instrText xml:space="preserve"> REF _Ref145399226 \h </w:instrText>
+      </w:r>
+      <w:r>
+        <w:rPr>
+          <w:rFonts w:ascii="Times New Roman" w:hAnsi="Times New Roman" w:cs="Times New Roman"/>
+        </w:rPr>
+      </w:r>
+      <w:r>
+        <w:rPr>
+          <w:rFonts w:ascii="Times New Roman" w:hAnsi="Times New Roman" w:cs="Times New Roman"/>
+        </w:rPr>
+        <w:fldChar w:fldCharType="separate"/>
+      </w:r>
+      <w:r>
+        <w:t xml:space="preserve">Figure </w:t>
+      </w:r>
+      <w:r>
+        <w:rPr>
+          <w:noProof/>
+        </w:rPr>
+        <w:t>1</w:t>
+      </w:r>
+      <w:r>
+        <w:rPr>
+          <w:rFonts w:ascii="Times New Roman" w:hAnsi="Times New Roman" w:cs="Times New Roman"/>
+        </w:rPr>
+        <w:fldChar w:fldCharType="end"/>
+      </w:r>
+      <w:r>
+        <w:rPr>
+          <w:rFonts w:ascii="Times New Roman" w:hAnsi="Times New Roman" w:cs="Times New Roman"/>
+        </w:rPr>
+        <w:t>.</w:t>
+      </w:r>
+    </w:p>
+    <w:p>
+      <w:pPr>
+        <w:rPr>
+          <w:rFonts w:ascii="Times New Roman" w:hAnsi="Times New Roman" w:cs="Times New Roman"/>
+        </w:rPr>
+      </w:pPr>
+    </w:p>
+    <w:p>
+      <w:pPr>
+        <w:pStyle w:val="Caption"/>
+      </w:pPr>
+      <w:bookmarkStart w:id="3" w:name="_Ref145399226"/>
+      <w:r>
+        <w:t xml:space="preserve">Figure </w:t>
+      </w:r>
+      <w:r>
+        <w:fldChar w:fldCharType="begin"/>
+      </w:r>
+      <w:r>
+        <w:instrText xml:space="preserve"> SEQ Figure \* ARABIC </w:instrText>
+      </w:r>
+      <w:r>
+        <w:fldChar w:fldCharType="separate"/>
+      </w:r>
+      <w:r>
+        <w:rPr>
+          <w:noProof/>
+        </w:rPr>
+        <w:t>1</w:t>
+      </w:r>
+      <w:r>
+        <w:fldChar w:fldCharType="end"/>
+      </w:r>
       <w:bookmarkEnd w:id="3"/>
       <w:r>
-        <w:rPr>
-          <w:rFonts w:ascii="Times New Roman" w:hAnsi="Times New Roman" w:cs="Times New Roman"/>
-        </w:rPr>
-        <w:t xml:space="preserve">relatives are in fact not edible and in some cases very poisonous to humans. It would advantageous for those interested in obtaining mushrooms to implement supervised machine learning algorithms which can identify mushroom based on various parameters associated with each. Both of these problems are well suited for supervised machine learning classification. The benefits and drawbacks of each algorithm from above as they are applied to both dataset will be discussed in this analysis. </w:t>
-      </w:r>
-    </w:p>
-    <w:p>
-      <w:pPr>
-        <w:pStyle w:val="Heading1"/>
-        <w:rPr>
-          <w:rFonts w:ascii="Times New Roman" w:hAnsi="Times New Roman" w:cs="Times New Roman"/>
-        </w:rPr>
-      </w:pPr>
-      <w:r>
-        <w:rPr>
-          <w:rFonts w:ascii="Times New Roman" w:hAnsi="Times New Roman" w:cs="Times New Roman"/>
-        </w:rPr>
-        <w:t>Experiments</w:t>
-      </w:r>
-    </w:p>
-    <w:p>
-      <w:pPr>
-        <w:rPr>
-          <w:rFonts w:ascii="Times New Roman" w:hAnsi="Times New Roman" w:cs="Times New Roman"/>
-        </w:rPr>
-      </w:pPr>
-      <w:r>
-        <w:rPr>
-          <w:rFonts w:ascii="Times New Roman" w:hAnsi="Times New Roman" w:cs="Times New Roman"/>
-        </w:rPr>
-        <w:t xml:space="preserve">Each classification problem described previously for credit default prediction and mushroom identification were used for evaluating the performance of each supervised learning algorithm. Each algorithm was trained on a subset of the entire data set, the training set, and tested without learning on a test size. For all models, a test size of 20% of the data set was set aside while the models learned on 80% of the data set. Each algorithm had hyperparameters which were varied to understand their effects on the models performance. Model performance for each data set was evaluated by plotting learning curves, validation curves, and training times for each model configuration. </w:t>
-      </w:r>
-    </w:p>
+        <w:t xml:space="preserve"> Decision Tree with pruning using random and best feature splitting for variable hyperparameters</w:t>
+      </w:r>
+    </w:p>
+    <w:p/>
     <w:p>
       <w:pPr>
         <w:pStyle w:val="Heading2"/>
@@ -225,28 +564,6 @@
         <w:rPr>
           <w:rFonts w:ascii="Times New Roman" w:hAnsi="Times New Roman" w:cs="Times New Roman"/>
         </w:rPr>
-        <w:t>Decision Tree with Pruning</w:t>
-      </w:r>
-    </w:p>
-    <w:p>
-      <w:pPr>
-        <w:rPr>
-          <w:rFonts w:ascii="Times New Roman" w:hAnsi="Times New Roman" w:cs="Times New Roman"/>
-        </w:rPr>
-      </w:pPr>
-    </w:p>
-    <w:p>
-      <w:pPr>
-        <w:pStyle w:val="Heading2"/>
-        <w:rPr>
-          <w:rFonts w:ascii="Times New Roman" w:hAnsi="Times New Roman" w:cs="Times New Roman"/>
-        </w:rPr>
-      </w:pPr>
-      <w:r>
-        <w:rPr>
-          <w:rFonts w:ascii="Times New Roman" w:hAnsi="Times New Roman" w:cs="Times New Roman"/>
-        </w:rPr>
-        <w:lastRenderedPageBreak/>
         <w:t>Boosted Decision Tree</w:t>
       </w:r>
     </w:p>
@@ -321,7 +638,6 @@
           <w:docPartUnique/>
         </w:docPartObj>
       </w:sdtPr>
-      <w:sdtEndPr/>
       <w:sdtContent>
         <w:p>
           <w:pPr>
@@ -347,7 +663,6 @@
             <w:id w:val="111145805"/>
             <w:bibliography/>
           </w:sdtPr>
-          <w:sdtEndPr/>
           <w:sdtContent>
             <w:p>
               <w:pPr>
@@ -426,7 +741,7 @@
 </file>
 
 <file path=word/endnotes.xml><?xml version="1.0" encoding="utf-8"?>
-<w:endnotes xmlns:wpc="http://schemas.microsoft.com/office/word/2010/wordprocessingCanvas" xmlns:mc="http://schemas.openxmlformats.org/markup-compatibility/2006" xmlns:o="urn:schemas-microsoft-com:office:office" xmlns:r="http://schemas.openxmlformats.org/officeDocument/2006/relationships" xmlns:m="http://schemas.openxmlformats.org/officeDocument/2006/math" xmlns:v="urn:schemas-microsoft-com:vml" xmlns:wp14="http://schemas.microsoft.com/office/word/2010/wordprocessingDrawing" xmlns:wp="http://schemas.openxmlformats.org/drawingml/2006/wordprocessingDrawing" xmlns:w10="urn:schemas-microsoft-com:office:word" xmlns:w="http://schemas.openxmlformats.org/wordprocessingml/2006/main" xmlns:w14="http://schemas.microsoft.com/office/word/2010/wordml" xmlns:w15="http://schemas.microsoft.com/office/word/2012/wordml" xmlns:wpg="http://schemas.microsoft.com/office/word/2010/wordprocessingGroup" xmlns:wpi="http://schemas.microsoft.com/office/word/2010/wordprocessingInk" xmlns:wne="http://schemas.microsoft.com/office/word/2006/wordml" xmlns:wps="http://schemas.microsoft.com/office/word/2010/wordprocessingShape" mc:Ignorable="w14 w15 wp14">
+<w:endnotes xmlns:wpc="http://schemas.microsoft.com/office/word/2010/wordprocessingCanvas" xmlns:cx="http://schemas.microsoft.com/office/drawing/2014/chartex" xmlns:cx1="http://schemas.microsoft.com/office/drawing/2015/9/8/chartex" xmlns:cx2="http://schemas.microsoft.com/office/drawing/2015/10/21/chartex" xmlns:cx3="http://schemas.microsoft.com/office/drawing/2016/5/9/chartex" xmlns:cx4="http://schemas.microsoft.com/office/drawing/2016/5/10/chartex" xmlns:cx5="http://schemas.microsoft.com/office/drawing/2016/5/11/chartex" xmlns:cx6="http://schemas.microsoft.com/office/drawing/2016/5/12/chartex" xmlns:cx7="http://schemas.microsoft.com/office/drawing/2016/5/13/chartex" xmlns:cx8="http://schemas.microsoft.com/office/drawing/2016/5/14/chartex" xmlns:mc="http://schemas.openxmlformats.org/markup-compatibility/2006" xmlns:aink="http://schemas.microsoft.com/office/drawing/2016/ink" xmlns:am3d="http://schemas.microsoft.com/office/drawing/2017/model3d" xmlns:o="urn:schemas-microsoft-com:office:office" xmlns:oel="http://schemas.microsoft.com/office/2019/extlst" xmlns:r="http://schemas.openxmlformats.org/officeDocument/2006/relationships" xmlns:m="http://schemas.openxmlformats.org/officeDocument/2006/math" xmlns:v="urn:schemas-microsoft-com:vml" xmlns:wp14="http://schemas.microsoft.com/office/word/2010/wordprocessingDrawing" xmlns:wp="http://schemas.openxmlformats.org/drawingml/2006/wordprocessingDrawing" xmlns:w10="urn:schemas-microsoft-com:office:word" xmlns:w="http://schemas.openxmlformats.org/wordprocessingml/2006/main" xmlns:w14="http://schemas.microsoft.com/office/word/2010/wordml" xmlns:w15="http://schemas.microsoft.com/office/word/2012/wordml" xmlns:w16cex="http://schemas.microsoft.com/office/word/2018/wordml/cex" xmlns:w16cid="http://schemas.microsoft.com/office/word/2016/wordml/cid" xmlns:w16="http://schemas.microsoft.com/office/word/2018/wordml" xmlns:w16sdtdh="http://schemas.microsoft.com/office/word/2020/wordml/sdtdatahash" xmlns:w16se="http://schemas.microsoft.com/office/word/2015/wordml/symex" xmlns:wpg="http://schemas.microsoft.com/office/word/2010/wordprocessingGroup" xmlns:wpi="http://schemas.microsoft.com/office/word/2010/wordprocessingInk" xmlns:wne="http://schemas.microsoft.com/office/word/2006/wordml" xmlns:wps="http://schemas.microsoft.com/office/word/2010/wordprocessingShape" mc:Ignorable="w14 w15 w16se w16cid w16 w16cex w16sdtdh wp14">
   <w:endnote w:type="separator" w:id="-1">
     <w:p>
       <w:pPr>
@@ -451,7 +766,7 @@
 </file>
 
 <file path=word/footer1.xml><?xml version="1.0" encoding="utf-8"?>
-<w:ftr xmlns:wpc="http://schemas.microsoft.com/office/word/2010/wordprocessingCanvas" xmlns:mc="http://schemas.openxmlformats.org/markup-compatibility/2006" xmlns:o="urn:schemas-microsoft-com:office:office" xmlns:r="http://schemas.openxmlformats.org/officeDocument/2006/relationships" xmlns:m="http://schemas.openxmlformats.org/officeDocument/2006/math" xmlns:v="urn:schemas-microsoft-com:vml" xmlns:wp14="http://schemas.microsoft.com/office/word/2010/wordprocessingDrawing" xmlns:wp="http://schemas.openxmlformats.org/drawingml/2006/wordprocessingDrawing" xmlns:w10="urn:schemas-microsoft-com:office:word" xmlns:w="http://schemas.openxmlformats.org/wordprocessingml/2006/main" xmlns:w14="http://schemas.microsoft.com/office/word/2010/wordml" xmlns:w15="http://schemas.microsoft.com/office/word/2012/wordml" xmlns:wpg="http://schemas.microsoft.com/office/word/2010/wordprocessingGroup" xmlns:wpi="http://schemas.microsoft.com/office/word/2010/wordprocessingInk" xmlns:wne="http://schemas.microsoft.com/office/word/2006/wordml" xmlns:wps="http://schemas.microsoft.com/office/word/2010/wordprocessingShape" mc:Ignorable="w14 w15 wp14">
+<w:ftr xmlns:wpc="http://schemas.microsoft.com/office/word/2010/wordprocessingCanvas" xmlns:cx="http://schemas.microsoft.com/office/drawing/2014/chartex" xmlns:cx1="http://schemas.microsoft.com/office/drawing/2015/9/8/chartex" xmlns:cx2="http://schemas.microsoft.com/office/drawing/2015/10/21/chartex" xmlns:cx3="http://schemas.microsoft.com/office/drawing/2016/5/9/chartex" xmlns:cx4="http://schemas.microsoft.com/office/drawing/2016/5/10/chartex" xmlns:cx5="http://schemas.microsoft.com/office/drawing/2016/5/11/chartex" xmlns:cx6="http://schemas.microsoft.com/office/drawing/2016/5/12/chartex" xmlns:cx7="http://schemas.microsoft.com/office/drawing/2016/5/13/chartex" xmlns:cx8="http://schemas.microsoft.com/office/drawing/2016/5/14/chartex" xmlns:mc="http://schemas.openxmlformats.org/markup-compatibility/2006" xmlns:aink="http://schemas.microsoft.com/office/drawing/2016/ink" xmlns:am3d="http://schemas.microsoft.com/office/drawing/2017/model3d" xmlns:o="urn:schemas-microsoft-com:office:office" xmlns:oel="http://schemas.microsoft.com/office/2019/extlst" xmlns:r="http://schemas.openxmlformats.org/officeDocument/2006/relationships" xmlns:m="http://schemas.openxmlformats.org/officeDocument/2006/math" xmlns:v="urn:schemas-microsoft-com:vml" xmlns:wp14="http://schemas.microsoft.com/office/word/2010/wordprocessingDrawing" xmlns:wp="http://schemas.openxmlformats.org/drawingml/2006/wordprocessingDrawing" xmlns:w10="urn:schemas-microsoft-com:office:word" xmlns:w="http://schemas.openxmlformats.org/wordprocessingml/2006/main" xmlns:w14="http://schemas.microsoft.com/office/word/2010/wordml" xmlns:w15="http://schemas.microsoft.com/office/word/2012/wordml" xmlns:w16cex="http://schemas.microsoft.com/office/word/2018/wordml/cex" xmlns:w16cid="http://schemas.microsoft.com/office/word/2016/wordml/cid" xmlns:w16="http://schemas.microsoft.com/office/word/2018/wordml" xmlns:w16sdtdh="http://schemas.microsoft.com/office/word/2020/wordml/sdtdatahash" xmlns:w16se="http://schemas.microsoft.com/office/word/2015/wordml/symex" xmlns:wpg="http://schemas.microsoft.com/office/word/2010/wordprocessingGroup" xmlns:wpi="http://schemas.microsoft.com/office/word/2010/wordprocessingInk" xmlns:wne="http://schemas.microsoft.com/office/word/2006/wordml" xmlns:wps="http://schemas.microsoft.com/office/word/2010/wordprocessingShape" mc:Ignorable="w14 w15 w16se w16cid w16 w16cex w16sdtdh wp14">
   <w:p>
     <w:pPr>
       <w:spacing w:after="680"/>
@@ -470,7 +785,7 @@
       <w:rPr>
         <w:noProof/>
       </w:rPr>
-      <w:t>3</w:t>
+      <w:t>1</w:t>
     </w:r>
     <w:r>
       <w:fldChar w:fldCharType="end"/>
@@ -480,7 +795,7 @@
 </file>
 
 <file path=word/footnotes.xml><?xml version="1.0" encoding="utf-8"?>
-<w:footnotes xmlns:wpc="http://schemas.microsoft.com/office/word/2010/wordprocessingCanvas" xmlns:mc="http://schemas.openxmlformats.org/markup-compatibility/2006" xmlns:o="urn:schemas-microsoft-com:office:office" xmlns:r="http://schemas.openxmlformats.org/officeDocument/2006/relationships" xmlns:m="http://schemas.openxmlformats.org/officeDocument/2006/math" xmlns:v="urn:schemas-microsoft-com:vml" xmlns:wp14="http://schemas.microsoft.com/office/word/2010/wordprocessingDrawing" xmlns:wp="http://schemas.openxmlformats.org/drawingml/2006/wordprocessingDrawing" xmlns:w10="urn:schemas-microsoft-com:office:word" xmlns:w="http://schemas.openxmlformats.org/wordprocessingml/2006/main" xmlns:w14="http://schemas.microsoft.com/office/word/2010/wordml" xmlns:w15="http://schemas.microsoft.com/office/word/2012/wordml" xmlns:wpg="http://schemas.microsoft.com/office/word/2010/wordprocessingGroup" xmlns:wpi="http://schemas.microsoft.com/office/word/2010/wordprocessingInk" xmlns:wne="http://schemas.microsoft.com/office/word/2006/wordml" xmlns:wps="http://schemas.microsoft.com/office/word/2010/wordprocessingShape" mc:Ignorable="w14 w15 wp14">
+<w:footnotes xmlns:wpc="http://schemas.microsoft.com/office/word/2010/wordprocessingCanvas" xmlns:cx="http://schemas.microsoft.com/office/drawing/2014/chartex" xmlns:cx1="http://schemas.microsoft.com/office/drawing/2015/9/8/chartex" xmlns:cx2="http://schemas.microsoft.com/office/drawing/2015/10/21/chartex" xmlns:cx3="http://schemas.microsoft.com/office/drawing/2016/5/9/chartex" xmlns:cx4="http://schemas.microsoft.com/office/drawing/2016/5/10/chartex" xmlns:cx5="http://schemas.microsoft.com/office/drawing/2016/5/11/chartex" xmlns:cx6="http://schemas.microsoft.com/office/drawing/2016/5/12/chartex" xmlns:cx7="http://schemas.microsoft.com/office/drawing/2016/5/13/chartex" xmlns:cx8="http://schemas.microsoft.com/office/drawing/2016/5/14/chartex" xmlns:mc="http://schemas.openxmlformats.org/markup-compatibility/2006" xmlns:aink="http://schemas.microsoft.com/office/drawing/2016/ink" xmlns:am3d="http://schemas.microsoft.com/office/drawing/2017/model3d" xmlns:o="urn:schemas-microsoft-com:office:office" xmlns:oel="http://schemas.microsoft.com/office/2019/extlst" xmlns:r="http://schemas.openxmlformats.org/officeDocument/2006/relationships" xmlns:m="http://schemas.openxmlformats.org/officeDocument/2006/math" xmlns:v="urn:schemas-microsoft-com:vml" xmlns:wp14="http://schemas.microsoft.com/office/word/2010/wordprocessingDrawing" xmlns:wp="http://schemas.openxmlformats.org/drawingml/2006/wordprocessingDrawing" xmlns:w10="urn:schemas-microsoft-com:office:word" xmlns:w="http://schemas.openxmlformats.org/wordprocessingml/2006/main" xmlns:w14="http://schemas.microsoft.com/office/word/2010/wordml" xmlns:w15="http://schemas.microsoft.com/office/word/2012/wordml" xmlns:w16cex="http://schemas.microsoft.com/office/word/2018/wordml/cex" xmlns:w16cid="http://schemas.microsoft.com/office/word/2016/wordml/cid" xmlns:w16="http://schemas.microsoft.com/office/word/2018/wordml" xmlns:w16sdtdh="http://schemas.microsoft.com/office/word/2020/wordml/sdtdatahash" xmlns:w16se="http://schemas.microsoft.com/office/word/2015/wordml/symex" xmlns:wpg="http://schemas.microsoft.com/office/word/2010/wordprocessingGroup" xmlns:wpi="http://schemas.microsoft.com/office/word/2010/wordprocessingInk" xmlns:wne="http://schemas.microsoft.com/office/word/2006/wordml" xmlns:wps="http://schemas.microsoft.com/office/word/2010/wordprocessingShape" mc:Ignorable="w14 w15 w16se w16cid w16 w16cex w16sdtdh wp14">
   <w:footnote w:type="separator" w:id="-1">
     <w:p>
       <w:pPr>
@@ -505,7 +820,7 @@
 </file>
 
 <file path=word/numbering.xml><?xml version="1.0" encoding="utf-8"?>
-<w:numbering xmlns:wpc="http://schemas.microsoft.com/office/word/2010/wordprocessingCanvas" xmlns:mc="http://schemas.openxmlformats.org/markup-compatibility/2006" xmlns:o="urn:schemas-microsoft-com:office:office" xmlns:r="http://schemas.openxmlformats.org/officeDocument/2006/relationships" xmlns:m="http://schemas.openxmlformats.org/officeDocument/2006/math" xmlns:v="urn:schemas-microsoft-com:vml" xmlns:wp14="http://schemas.microsoft.com/office/word/2010/wordprocessingDrawing" xmlns:wp="http://schemas.openxmlformats.org/drawingml/2006/wordprocessingDrawing" xmlns:w10="urn:schemas-microsoft-com:office:word" xmlns:w="http://schemas.openxmlformats.org/wordprocessingml/2006/main" xmlns:w14="http://schemas.microsoft.com/office/word/2010/wordml" xmlns:w15="http://schemas.microsoft.com/office/word/2012/wordml" xmlns:wpg="http://schemas.microsoft.com/office/word/2010/wordprocessingGroup" xmlns:wpi="http://schemas.microsoft.com/office/word/2010/wordprocessingInk" xmlns:wne="http://schemas.microsoft.com/office/word/2006/wordml" xmlns:wps="http://schemas.microsoft.com/office/word/2010/wordprocessingShape" mc:Ignorable="w14 w15 wp14">
+<w:numbering xmlns:wpc="http://schemas.microsoft.com/office/word/2010/wordprocessingCanvas" xmlns:cx="http://schemas.microsoft.com/office/drawing/2014/chartex" xmlns:cx1="http://schemas.microsoft.com/office/drawing/2015/9/8/chartex" xmlns:cx2="http://schemas.microsoft.com/office/drawing/2015/10/21/chartex" xmlns:cx3="http://schemas.microsoft.com/office/drawing/2016/5/9/chartex" xmlns:cx4="http://schemas.microsoft.com/office/drawing/2016/5/10/chartex" xmlns:cx5="http://schemas.microsoft.com/office/drawing/2016/5/11/chartex" xmlns:cx6="http://schemas.microsoft.com/office/drawing/2016/5/12/chartex" xmlns:cx7="http://schemas.microsoft.com/office/drawing/2016/5/13/chartex" xmlns:cx8="http://schemas.microsoft.com/office/drawing/2016/5/14/chartex" xmlns:mc="http://schemas.openxmlformats.org/markup-compatibility/2006" xmlns:aink="http://schemas.microsoft.com/office/drawing/2016/ink" xmlns:am3d="http://schemas.microsoft.com/office/drawing/2017/model3d" xmlns:o="urn:schemas-microsoft-com:office:office" xmlns:oel="http://schemas.microsoft.com/office/2019/extlst" xmlns:r="http://schemas.openxmlformats.org/officeDocument/2006/relationships" xmlns:m="http://schemas.openxmlformats.org/officeDocument/2006/math" xmlns:v="urn:schemas-microsoft-com:vml" xmlns:wp14="http://schemas.microsoft.com/office/word/2010/wordprocessingDrawing" xmlns:wp="http://schemas.openxmlformats.org/drawingml/2006/wordprocessingDrawing" xmlns:w10="urn:schemas-microsoft-com:office:word" xmlns:w="http://schemas.openxmlformats.org/wordprocessingml/2006/main" xmlns:w14="http://schemas.microsoft.com/office/word/2010/wordml" xmlns:w15="http://schemas.microsoft.com/office/word/2012/wordml" xmlns:w16cex="http://schemas.microsoft.com/office/word/2018/wordml/cex" xmlns:w16cid="http://schemas.microsoft.com/office/word/2016/wordml/cid" xmlns:w16="http://schemas.microsoft.com/office/word/2018/wordml" xmlns:w16sdtdh="http://schemas.microsoft.com/office/word/2020/wordml/sdtdatahash" xmlns:w16se="http://schemas.microsoft.com/office/word/2015/wordml/symex" xmlns:wpg="http://schemas.microsoft.com/office/word/2010/wordprocessingGroup" xmlns:wpi="http://schemas.microsoft.com/office/word/2010/wordprocessingInk" xmlns:wne="http://schemas.microsoft.com/office/word/2006/wordml" xmlns:wps="http://schemas.microsoft.com/office/word/2010/wordprocessingShape" mc:Ignorable="w14 w15 w16se w16cid w16 w16cex w16sdtdh wp14">
   <w:abstractNum w:abstractNumId="0" w15:restartNumberingAfterBreak="0">
     <w:nsid w:val="1D9F191B"/>
     <w:multiLevelType w:val="multilevel"/>
@@ -863,13 +1178,13 @@
       </w:rPr>
     </w:lvl>
   </w:abstractNum>
-  <w:num w:numId="1">
+  <w:num w:numId="1" w16cid:durableId="1651666737">
     <w:abstractNumId w:val="2"/>
   </w:num>
-  <w:num w:numId="2">
+  <w:num w:numId="2" w16cid:durableId="1881239947">
     <w:abstractNumId w:val="1"/>
   </w:num>
-  <w:num w:numId="3">
+  <w:num w:numId="3" w16cid:durableId="783424518">
     <w:abstractNumId w:val="1"/>
     <w:lvlOverride w:ilvl="0">
       <w:startOverride w:val="1"/>
@@ -899,14 +1214,14 @@
       <w:startOverride w:val="1"/>
     </w:lvlOverride>
   </w:num>
-  <w:num w:numId="4">
+  <w:num w:numId="4" w16cid:durableId="1910916386">
     <w:abstractNumId w:val="0"/>
   </w:num>
 </w:numbering>
 </file>
 
 <file path=word/styles.xml><?xml version="1.0" encoding="utf-8"?>
-<w:styles xmlns:mc="http://schemas.openxmlformats.org/markup-compatibility/2006" xmlns:r="http://schemas.openxmlformats.org/officeDocument/2006/relationships" xmlns:w="http://schemas.openxmlformats.org/wordprocessingml/2006/main" xmlns:w14="http://schemas.microsoft.com/office/word/2010/wordml" xmlns:w15="http://schemas.microsoft.com/office/word/2012/wordml" mc:Ignorable="w14 w15">
+<w:styles xmlns:mc="http://schemas.openxmlformats.org/markup-compatibility/2006" xmlns:r="http://schemas.openxmlformats.org/officeDocument/2006/relationships" xmlns:w="http://schemas.openxmlformats.org/wordprocessingml/2006/main" xmlns:w14="http://schemas.microsoft.com/office/word/2010/wordml" xmlns:w15="http://schemas.microsoft.com/office/word/2012/wordml" xmlns:w16cex="http://schemas.microsoft.com/office/word/2018/wordml/cex" xmlns:w16cid="http://schemas.microsoft.com/office/word/2016/wordml/cid" xmlns:w16="http://schemas.microsoft.com/office/word/2018/wordml" xmlns:w16sdtdh="http://schemas.microsoft.com/office/word/2020/wordml/sdtdatahash" xmlns:w16se="http://schemas.microsoft.com/office/word/2015/wordml/symex" mc:Ignorable="w14 w15 w16se w16cid w16 w16cex w16sdtdh">
   <w:docDefaults>
     <w:rPrDefault>
       <w:rPr>
@@ -923,7 +1238,7 @@
       </w:pPr>
     </w:pPrDefault>
   </w:docDefaults>
-  <w:latentStyles w:defLockedState="0" w:defUIPriority="99" w:defSemiHidden="0" w:defUnhideWhenUsed="0" w:defQFormat="0" w:count="371">
+  <w:latentStyles w:defLockedState="0" w:defUIPriority="99" w:defSemiHidden="0" w:defUnhideWhenUsed="0" w:defQFormat="0" w:count="376">
     <w:lsdException w:name="Normal" w:uiPriority="0" w:qFormat="1"/>
     <w:lsdException w:name="heading 1" w:uiPriority="9" w:qFormat="1"/>
     <w:lsdException w:name="heading 2" w:semiHidden="1" w:uiPriority="9" w:unhideWhenUsed="1" w:qFormat="1"/>
@@ -1295,6 +1610,11 @@
     <w:lsdException w:name="List Table 5 Dark Accent 6" w:uiPriority="50"/>
     <w:lsdException w:name="List Table 6 Colorful Accent 6" w:uiPriority="51"/>
     <w:lsdException w:name="List Table 7 Colorful Accent 6" w:uiPriority="52"/>
+    <w:lsdException w:name="Mention" w:semiHidden="1" w:unhideWhenUsed="1"/>
+    <w:lsdException w:name="Smart Hyperlink" w:semiHidden="1" w:unhideWhenUsed="1"/>
+    <w:lsdException w:name="Hashtag" w:semiHidden="1" w:unhideWhenUsed="1"/>
+    <w:lsdException w:name="Unresolved Mention" w:semiHidden="1" w:unhideWhenUsed="1"/>
+    <w:lsdException w:name="Smart Link" w:semiHidden="1" w:unhideWhenUsed="1"/>
   </w:latentStyles>
   <w:style w:type="paragraph" w:default="1" w:styleId="Normal">
     <w:name w:val="Normal"/>
@@ -2012,7 +2332,7 @@
 </file>
 
 <file path=customXml/itemProps1.xml><?xml version="1.0" encoding="utf-8"?>
-<ds:datastoreItem xmlns:ds="http://schemas.openxmlformats.org/officeDocument/2006/customXml" ds:itemID="{1A7392B9-AE0E-4F95-A0C7-56568723370D}">
+<ds:datastoreItem xmlns:ds="http://schemas.openxmlformats.org/officeDocument/2006/customXml" ds:itemID="{BE4EDE58-A210-924F-B6B7-B07EA123C640}">
   <ds:schemaRefs>
     <ds:schemaRef ds:uri="http://schemas.openxmlformats.org/officeDocument/2006/bibliography"/>
   </ds:schemaRefs>

</xml_diff>